<commit_message>
Nicer advertisment parsing; supports Smico blood pressure cuff; can not read data (useful for the Govee which switches off after 5 seconds)
</commit_message>
<xml_diff>
--- a/Reading-iot-values.docx
+++ b/Reading-iot-values.docx
@@ -1,11 +1,341 @@
 
 <file path=word/document.xml><?xml version="1.0" encoding="utf-8"?>
-<w:document xmlns:wpc="http://schemas.microsoft.com/office/word/2010/wordprocessingCanvas" xmlns:cx="http://schemas.microsoft.com/office/drawing/2014/chartex" xmlns:cx1="http://schemas.microsoft.com/office/drawing/2015/9/8/chartex" xmlns:cx2="http://schemas.microsoft.com/office/drawing/2015/10/21/chartex" xmlns:cx3="http://schemas.microsoft.com/office/drawing/2016/5/9/chartex" xmlns:cx4="http://schemas.microsoft.com/office/drawing/2016/5/10/chartex" xmlns:cx5="http://schemas.microsoft.com/office/drawing/2016/5/11/chartex" xmlns:cx6="http://schemas.microsoft.com/office/drawing/2016/5/12/chartex" xmlns:cx7="http://schemas.microsoft.com/office/drawing/2016/5/13/chartex" xmlns:cx8="http://schemas.microsoft.com/office/drawing/2016/5/14/chartex" xmlns:mc="http://schemas.openxmlformats.org/markup-compatibility/2006" xmlns:aink="http://schemas.microsoft.com/office/drawing/2016/ink" xmlns:am3d="http://schemas.microsoft.com/office/drawing/2017/model3d" xmlns:o="urn:schemas-microsoft-com:office:office" xmlns:r="http://schemas.openxmlformats.org/officeDocument/2006/relationships" xmlns:m="http://schemas.openxmlformats.org/officeDocument/2006/math" xmlns:v="urn:schemas-microsoft-com:vml" xmlns:wp14="http://schemas.microsoft.com/office/word/2010/wordprocessingDrawing" xmlns:wp="http://schemas.openxmlformats.org/drawingml/2006/wordprocessingDrawing" xmlns:w10="urn:schemas-microsoft-com:office:word" xmlns:w="http://schemas.openxmlformats.org/wordprocessingml/2006/main" xmlns:w14="http://schemas.microsoft.com/office/word/2010/wordml" xmlns:w15="http://schemas.microsoft.com/office/word/2012/wordml" xmlns:w16cid="http://schemas.microsoft.com/office/word/2016/wordml/cid" xmlns:w16se="http://schemas.microsoft.com/office/word/2015/wordml/symex" xmlns:wpg="http://schemas.microsoft.com/office/word/2010/wordprocessingGroup" xmlns:wpi="http://schemas.microsoft.com/office/word/2010/wordprocessingInk" xmlns:wne="http://schemas.microsoft.com/office/word/2006/wordml" xmlns:wps="http://schemas.microsoft.com/office/word/2010/wordprocessingShape" mc:Ignorable="w14 w15 w16se w16cid wp14">
+<w:document xmlns:wpc="http://schemas.microsoft.com/office/word/2010/wordprocessingCanvas" xmlns:cx="http://schemas.microsoft.com/office/drawing/2014/chartex" xmlns:cx1="http://schemas.microsoft.com/office/drawing/2015/9/8/chartex" xmlns:cx2="http://schemas.microsoft.com/office/drawing/2015/10/21/chartex" xmlns:cx3="http://schemas.microsoft.com/office/drawing/2016/5/9/chartex" xmlns:cx4="http://schemas.microsoft.com/office/drawing/2016/5/10/chartex" xmlns:cx5="http://schemas.microsoft.com/office/drawing/2016/5/11/chartex" xmlns:cx6="http://schemas.microsoft.com/office/drawing/2016/5/12/chartex" xmlns:cx7="http://schemas.microsoft.com/office/drawing/2016/5/13/chartex" xmlns:cx8="http://schemas.microsoft.com/office/drawing/2016/5/14/chartex" xmlns:mc="http://schemas.openxmlformats.org/markup-compatibility/2006" xmlns:aink="http://schemas.microsoft.com/office/drawing/2016/ink" xmlns:am3d="http://schemas.microsoft.com/office/drawing/2017/model3d" xmlns:o="urn:schemas-microsoft-com:office:office" xmlns:r="http://schemas.openxmlformats.org/officeDocument/2006/relationships" xmlns:m="http://schemas.openxmlformats.org/officeDocument/2006/math" xmlns:v="urn:schemas-microsoft-com:vml" xmlns:wp14="http://schemas.microsoft.com/office/word/2010/wordprocessingDrawing" xmlns:wp="http://schemas.openxmlformats.org/drawingml/2006/wordprocessingDrawing" xmlns:w10="urn:schemas-microsoft-com:office:word" xmlns:w="http://schemas.openxmlformats.org/wordprocessingml/2006/main" xmlns:w14="http://schemas.microsoft.com/office/word/2010/wordml" xmlns:w15="http://schemas.microsoft.com/office/word/2012/wordml" xmlns:w16cex="http://schemas.microsoft.com/office/word/2018/wordml/cex" xmlns:w16cid="http://schemas.microsoft.com/office/word/2016/wordml/cid" xmlns:w16="http://schemas.microsoft.com/office/word/2018/wordml" xmlns:w16sdtdh="http://schemas.microsoft.com/office/word/2020/wordml/sdtdatahash" xmlns:w16se="http://schemas.microsoft.com/office/word/2015/wordml/symex" xmlns:wpg="http://schemas.microsoft.com/office/word/2010/wordprocessingGroup" xmlns:wpi="http://schemas.microsoft.com/office/word/2010/wordprocessingInk" xmlns:wne="http://schemas.microsoft.com/office/word/2006/wordml" xmlns:wps="http://schemas.microsoft.com/office/word/2010/wordprocessingShape" mc:Ignorable="w14 w15 w16se w16cid w16 w16cex w16sdtdh wp14">
   <w:body>
     <w:p>
-      <w:bookmarkStart w:id="0" w:name="_GoBack"/>
-      <w:bookmarkEnd w:id="0"/>
-    </w:p>
+      <w:r>
+        <w:t xml:space="preserve">Supporting a new device with the Bluetooth </w:t>
+      </w:r>
+      <w:r>
+        <w:t>Data Explorer</w:t>
+      </w:r>
+    </w:p>
+    <w:p>
+      <w:r>
+        <w:t>All About the Device</w:t>
+      </w:r>
+    </w:p>
+    <w:p>
+      <w:r>
+        <w:t xml:space="preserve">In this example, the device I’m adding is a </w:t>
+      </w:r>
+      <w:proofErr w:type="spellStart"/>
+      <w:r>
+        <w:t>Govee</w:t>
+      </w:r>
+      <w:proofErr w:type="spellEnd"/>
+      <w:r>
+        <w:t xml:space="preserve"> Smart Thermo-Hygrometer – that means it measures temperature and humidity. Mine is model H5074 (but be warned: these sensors tend to come and go in the marketplace)</w:t>
+      </w:r>
+    </w:p>
+    <w:p>
+      <w:r>
+        <w:t xml:space="preserve">Step 1: Power on and </w:t>
+      </w:r>
+      <w:r>
+        <w:t>run Bluetooth Data Explorer</w:t>
+      </w:r>
+    </w:p>
+    <w:p>
+      <w:r>
+        <w:t>The device has a little blue tab; pull it and it will start advertising. This is about the last time you’ll need to fiddle with the device. Run the Bluetooth Data explorer program</w:t>
+      </w:r>
+    </w:p>
+    <w:p>
+      <w:r>
+        <w:drawing>
+          <wp:inline distT="0" distB="0" distL="0" distR="0" wp14:anchorId="0FC2BA19" wp14:editId="04A8030A">
+            <wp:extent cx="4006758" cy="2619375"/>
+            <wp:effectExtent l="0" t="0" r="0" b="0"/>
+            <wp:docPr id="1" name="Picture 1" descr="Graphical user interface&#10;&#10;Description automatically generated with medium confidence"/>
+            <wp:cNvGraphicFramePr>
+              <a:graphicFrameLocks xmlns:a="http://schemas.openxmlformats.org/drawingml/2006/main" noChangeAspect="1"/>
+            </wp:cNvGraphicFramePr>
+            <a:graphic xmlns:a="http://schemas.openxmlformats.org/drawingml/2006/main">
+              <a:graphicData uri="http://schemas.openxmlformats.org/drawingml/2006/picture">
+                <pic:pic xmlns:pic="http://schemas.openxmlformats.org/drawingml/2006/picture">
+                  <pic:nvPicPr>
+                    <pic:cNvPr id="1" name="Picture 1" descr="Graphical user interface&#10;&#10;Description automatically generated with medium confidence"/>
+                    <pic:cNvPicPr/>
+                  </pic:nvPicPr>
+                  <pic:blipFill>
+                    <a:blip r:embed="rId4"/>
+                    <a:stretch>
+                      <a:fillRect/>
+                    </a:stretch>
+                  </pic:blipFill>
+                  <pic:spPr>
+                    <a:xfrm>
+                      <a:off x="0" y="0"/>
+                      <a:ext cx="4007893" cy="2620117"/>
+                    </a:xfrm>
+                    <a:prstGeom prst="rect">
+                      <a:avLst/>
+                    </a:prstGeom>
+                  </pic:spPr>
+                </pic:pic>
+              </a:graphicData>
+            </a:graphic>
+          </wp:inline>
+        </w:drawing>
+      </w:r>
+    </w:p>
+    <w:p>
+      <w:r>
+        <w:t>Go into settings; in “Show which device” change the setting to “</w:t>
+      </w:r>
+      <w:r>
+        <w:t>Bluetooth Beacons</w:t>
+      </w:r>
+      <w:r>
+        <w:t>” and click “Search”.</w:t>
+      </w:r>
+    </w:p>
+    <w:p>
+      <w:r>
+        <w:lastRenderedPageBreak/>
+        <w:drawing>
+          <wp:inline distT="0" distB="0" distL="0" distR="0" wp14:anchorId="3D9CEB3D" wp14:editId="18A572B0">
+            <wp:extent cx="5943600" cy="3885565"/>
+            <wp:effectExtent l="0" t="0" r="0" b="635"/>
+            <wp:docPr id="4" name="Picture 4" descr="Graphical user interface, application, Word&#10;&#10;Description automatically generated"/>
+            <wp:cNvGraphicFramePr>
+              <a:graphicFrameLocks xmlns:a="http://schemas.openxmlformats.org/drawingml/2006/main" noChangeAspect="1"/>
+            </wp:cNvGraphicFramePr>
+            <a:graphic xmlns:a="http://schemas.openxmlformats.org/drawingml/2006/main">
+              <a:graphicData uri="http://schemas.openxmlformats.org/drawingml/2006/picture">
+                <pic:pic xmlns:pic="http://schemas.openxmlformats.org/drawingml/2006/picture">
+                  <pic:nvPicPr>
+                    <pic:cNvPr id="4" name="Picture 4" descr="Graphical user interface, application, Word&#10;&#10;Description automatically generated"/>
+                    <pic:cNvPicPr/>
+                  </pic:nvPicPr>
+                  <pic:blipFill>
+                    <a:blip r:embed="rId5"/>
+                    <a:stretch>
+                      <a:fillRect/>
+                    </a:stretch>
+                  </pic:blipFill>
+                  <pic:spPr>
+                    <a:xfrm>
+                      <a:off x="0" y="0"/>
+                      <a:ext cx="5943600" cy="3885565"/>
+                    </a:xfrm>
+                    <a:prstGeom prst="rect">
+                      <a:avLst/>
+                    </a:prstGeom>
+                  </pic:spPr>
+                </pic:pic>
+              </a:graphicData>
+            </a:graphic>
+          </wp:inline>
+        </w:drawing>
+      </w:r>
+    </w:p>
+    <w:p>
+      <w:r>
+        <w:t xml:space="preserve">The </w:t>
+      </w:r>
+      <w:proofErr w:type="spellStart"/>
+      <w:r>
+        <w:t>Govee</w:t>
+      </w:r>
+      <w:proofErr w:type="spellEnd"/>
+      <w:r>
+        <w:t xml:space="preserve"> sensor will show up; click “Full details” to get as much information as you can from the device. In the </w:t>
+      </w:r>
+      <w:proofErr w:type="spellStart"/>
+      <w:r>
+        <w:t>Govee</w:t>
+      </w:r>
+      <w:proofErr w:type="spellEnd"/>
+      <w:r>
+        <w:t xml:space="preserve"> case, it’s not much, but we do see the name and the Bluetooth address. From one specific output:</w:t>
+      </w:r>
+    </w:p>
+    <w:p/>
+    <w:p>
+      <w:pPr>
+        <w:pStyle w:val="NoSpacing"/>
+        <w:pBdr>
+          <w:top w:val="single" w:sz="4" w:space="1" w:color="auto"/>
+          <w:left w:val="single" w:sz="4" w:space="4" w:color="auto"/>
+          <w:bottom w:val="single" w:sz="4" w:space="1" w:color="auto"/>
+          <w:right w:val="single" w:sz="4" w:space="4" w:color="auto"/>
+        </w:pBdr>
+      </w:pPr>
+      <w:r>
+        <w:t>E0:17:54:D0:74:C5</w:t>
+      </w:r>
+      <w:r>
+        <w:tab/>
+        <w:t>10:48:24.5</w:t>
+      </w:r>
+      <w:r>
+        <w:tab/>
+        <w:t>-38</w:t>
+      </w:r>
+      <w:r>
+        <w:tab/>
+      </w:r>
+      <w:r>
+        <w:tab/>
+        <w:t>Govee_H5074_74C5</w:t>
+      </w:r>
+    </w:p>
+    <w:p>
+      <w:pPr>
+        <w:pStyle w:val="NoSpacing"/>
+        <w:pBdr>
+          <w:top w:val="single" w:sz="4" w:space="1" w:color="auto"/>
+          <w:left w:val="single" w:sz="4" w:space="4" w:color="auto"/>
+          <w:bottom w:val="single" w:sz="4" w:space="1" w:color="auto"/>
+          <w:right w:val="single" w:sz="4" w:space="4" w:color="auto"/>
+        </w:pBdr>
+      </w:pPr>
+      <w:r>
+        <w:t xml:space="preserve">    LE General Discoverable </w:t>
+      </w:r>
+      <w:proofErr w:type="spellStart"/>
+      <w:r>
+        <w:t>Mode+BR</w:t>
+      </w:r>
+      <w:proofErr w:type="spellEnd"/>
+      <w:r>
+        <w:t>/EDR Not Supported</w:t>
+      </w:r>
+    </w:p>
+    <w:p>
+      <w:pPr>
+        <w:pStyle w:val="NoSpacing"/>
+        <w:pBdr>
+          <w:top w:val="single" w:sz="4" w:space="1" w:color="auto"/>
+          <w:left w:val="single" w:sz="4" w:space="4" w:color="auto"/>
+          <w:bottom w:val="single" w:sz="4" w:space="1" w:color="auto"/>
+          <w:right w:val="single" w:sz="4" w:space="4" w:color="auto"/>
+        </w:pBdr>
+      </w:pPr>
+      <w:r>
+        <w:t xml:space="preserve">    section CompleteListOf16BitServiceUuids data=0A 18 F5 FE 88 EC</w:t>
+      </w:r>
+    </w:p>
+    <w:p/>
+    <w:p>
+      <w:r>
+        <w:t xml:space="preserve">The LE means that it’s a Bluetooth LE device; the General Discoverable mode means </w:t>
+      </w:r>
+      <w:r>
+        <w:t>it’s ready to be paired and that the user (that’s you) hasn’t done anything special to put it into pairing mode (that would be the limited mode).</w:t>
+      </w:r>
+    </w:p>
+    <w:p>
+      <w:r>
+        <w:t xml:space="preserve">From the advertisement, we can conclude that it’s not spitting out data in the advertisement. Instead, we’ll need to </w:t>
+      </w:r>
+      <w:r>
+        <w:t xml:space="preserve">connect to </w:t>
+      </w:r>
+      <w:r>
+        <w:t xml:space="preserve">the device. </w:t>
+      </w:r>
+      <w:r>
+        <w:t xml:space="preserve">The device isn’t directly pairable. </w:t>
+      </w:r>
+    </w:p>
+    <w:p>
+      <w:r>
+        <w:drawing>
+          <wp:inline distT="0" distB="0" distL="0" distR="0" wp14:anchorId="5D2E31A3" wp14:editId="46503C6D">
+            <wp:extent cx="5943600" cy="3885565"/>
+            <wp:effectExtent l="0" t="0" r="0" b="635"/>
+            <wp:docPr id="6" name="Picture 6" descr="Graphical user interface, application, Word&#10;&#10;Description automatically generated"/>
+            <wp:cNvGraphicFramePr>
+              <a:graphicFrameLocks xmlns:a="http://schemas.openxmlformats.org/drawingml/2006/main" noChangeAspect="1"/>
+            </wp:cNvGraphicFramePr>
+            <a:graphic xmlns:a="http://schemas.openxmlformats.org/drawingml/2006/main">
+              <a:graphicData uri="http://schemas.openxmlformats.org/drawingml/2006/picture">
+                <pic:pic xmlns:pic="http://schemas.openxmlformats.org/drawingml/2006/picture">
+                  <pic:nvPicPr>
+                    <pic:cNvPr id="6" name="Picture 6" descr="Graphical user interface, application, Word&#10;&#10;Description automatically generated"/>
+                    <pic:cNvPicPr/>
+                  </pic:nvPicPr>
+                  <pic:blipFill>
+                    <a:blip r:embed="rId6"/>
+                    <a:stretch>
+                      <a:fillRect/>
+                    </a:stretch>
+                  </pic:blipFill>
+                  <pic:spPr>
+                    <a:xfrm>
+                      <a:off x="0" y="0"/>
+                      <a:ext cx="5943600" cy="3885565"/>
+                    </a:xfrm>
+                    <a:prstGeom prst="rect">
+                      <a:avLst/>
+                    </a:prstGeom>
+                  </pic:spPr>
+                </pic:pic>
+              </a:graphicData>
+            </a:graphic>
+          </wp:inline>
+        </w:drawing>
+      </w:r>
+    </w:p>
+    <w:p>
+      <w:r>
+        <w:t xml:space="preserve">Eventually the </w:t>
+      </w:r>
+      <w:proofErr w:type="spellStart"/>
+      <w:r>
+        <w:t>Govee</w:t>
+      </w:r>
+      <w:proofErr w:type="spellEnd"/>
+      <w:r>
+        <w:t xml:space="preserve"> will show up as a device</w:t>
+      </w:r>
+      <w:r>
+        <w:t>; select it and wait for the app to query the device for all of the device’s data. There’s a surprising number of services exposed considering that it’s just spiting out a couple of data point.</w:t>
+      </w:r>
+    </w:p>
+    <w:p>
+      <w:r>
+        <w:drawing>
+          <wp:inline distT="0" distB="0" distL="0" distR="0" wp14:anchorId="598F1130" wp14:editId="166596BE">
+            <wp:extent cx="5943600" cy="3790950"/>
+            <wp:effectExtent l="0" t="0" r="0" b="0"/>
+            <wp:docPr id="8" name="Picture 8" descr="Graphical user interface, table&#10;&#10;Description automatically generated with medium confidence"/>
+            <wp:cNvGraphicFramePr>
+              <a:graphicFrameLocks xmlns:a="http://schemas.openxmlformats.org/drawingml/2006/main" noChangeAspect="1"/>
+            </wp:cNvGraphicFramePr>
+            <a:graphic xmlns:a="http://schemas.openxmlformats.org/drawingml/2006/main">
+              <a:graphicData uri="http://schemas.openxmlformats.org/drawingml/2006/picture">
+                <pic:pic xmlns:pic="http://schemas.openxmlformats.org/drawingml/2006/picture">
+                  <pic:nvPicPr>
+                    <pic:cNvPr id="8" name="Picture 8" descr="Graphical user interface, table&#10;&#10;Description automatically generated with medium confidence"/>
+                    <pic:cNvPicPr/>
+                  </pic:nvPicPr>
+                  <pic:blipFill>
+                    <a:blip r:embed="rId7"/>
+                    <a:stretch>
+                      <a:fillRect/>
+                    </a:stretch>
+                  </pic:blipFill>
+                  <pic:spPr>
+                    <a:xfrm>
+                      <a:off x="0" y="0"/>
+                      <a:ext cx="5943600" cy="3790950"/>
+                    </a:xfrm>
+                    <a:prstGeom prst="rect">
+                      <a:avLst/>
+                    </a:prstGeom>
+                  </pic:spPr>
+                </pic:pic>
+              </a:graphicData>
+            </a:graphic>
+          </wp:inline>
+        </w:drawing>
+      </w:r>
+    </w:p>
+    <w:p/>
     <w:sectPr>
       <w:pgSz w:w="12240" w:h="15840"/>
       <w:pgMar w:top="1440" w:right="1440" w:bottom="1440" w:left="1440" w:header="720" w:footer="720" w:gutter="0"/>
@@ -17,7 +347,7 @@
 </file>
 
 <file path=word/styles.xml><?xml version="1.0" encoding="utf-8"?>
-<w:styles xmlns:mc="http://schemas.openxmlformats.org/markup-compatibility/2006" xmlns:r="http://schemas.openxmlformats.org/officeDocument/2006/relationships" xmlns:w="http://schemas.openxmlformats.org/wordprocessingml/2006/main" xmlns:w14="http://schemas.microsoft.com/office/word/2010/wordml" xmlns:w15="http://schemas.microsoft.com/office/word/2012/wordml" xmlns:w16cid="http://schemas.microsoft.com/office/word/2016/wordml/cid" xmlns:w16se="http://schemas.microsoft.com/office/word/2015/wordml/symex" mc:Ignorable="w14 w15 w16se w16cid">
+<w:styles xmlns:mc="http://schemas.openxmlformats.org/markup-compatibility/2006" xmlns:r="http://schemas.openxmlformats.org/officeDocument/2006/relationships" xmlns:w="http://schemas.openxmlformats.org/wordprocessingml/2006/main" xmlns:w14="http://schemas.microsoft.com/office/word/2010/wordml" xmlns:w15="http://schemas.microsoft.com/office/word/2012/wordml" xmlns:w16cex="http://schemas.microsoft.com/office/word/2018/wordml/cex" xmlns:w16cid="http://schemas.microsoft.com/office/word/2016/wordml/cid" xmlns:w16="http://schemas.microsoft.com/office/word/2018/wordml" xmlns:w16sdtdh="http://schemas.microsoft.com/office/word/2020/wordml/sdtdatahash" xmlns:w16se="http://schemas.microsoft.com/office/word/2015/wordml/symex" mc:Ignorable="w14 w15 w16se w16cid w16 w16cex w16sdtdh">
   <w:docDefaults>
     <w:rPrDefault>
       <w:rPr>
@@ -476,6 +806,15 @@
       <w:szCs w:val="32"/>
     </w:rPr>
   </w:style>
+  <w:style w:type="paragraph" w:styleId="NoSpacing">
+    <w:name w:val="No Spacing"/>
+    <w:uiPriority w:val="1"/>
+    <w:qFormat/>
+    <w:rsid w:val="003D6169"/>
+    <w:pPr>
+      <w:spacing w:after="0" w:line="240" w:lineRule="auto"/>
+    </w:pPr>
+  </w:style>
 </w:styles>
 </file>
 

</xml_diff>